<commit_message>
Creacion y definicion de la tabla de transiciones
</commit_message>
<xml_diff>
--- a/Expresiones Regulares.docx
+++ b/Expresiones Regulares.docx
@@ -871,6 +871,966 @@
           <w:szCs w:val="28"/>
         </w:rPr>
         <w:t>/* */</w:t>
+      </w:r>
+    </w:p>
+    <w:p>
+      <w:pPr>
+        <w:rPr>
+          <w:sz w:val="28"/>
+          <w:szCs w:val="28"/>
+        </w:rPr>
+      </w:pPr>
+    </w:p>
+    <w:p>
+      <w:pPr>
+        <w:rPr>
+          <w:sz w:val="28"/>
+          <w:szCs w:val="28"/>
+        </w:rPr>
+      </w:pPr>
+    </w:p>
+    <w:p>
+      <w:pPr>
+        <w:rPr>
+          <w:sz w:val="28"/>
+          <w:szCs w:val="28"/>
+        </w:rPr>
+      </w:pPr>
+      <w:r>
+        <w:rPr>
+          <w:sz w:val="28"/>
+          <w:szCs w:val="28"/>
+        </w:rPr>
+        <w:br w:type="page"/>
+      </w:r>
+    </w:p>
+    <w:p>
+      <w:pPr>
+        <w:jc w:val="center"/>
+        <w:rPr>
+          <w:b/>
+          <w:bCs/>
+          <w:sz w:val="28"/>
+          <w:szCs w:val="28"/>
+        </w:rPr>
+      </w:pPr>
+      <w:r>
+        <w:rPr>
+          <w:b/>
+          <w:bCs/>
+          <w:sz w:val="28"/>
+          <w:szCs w:val="28"/>
+        </w:rPr>
+        <w:lastRenderedPageBreak/>
+        <w:t>Pruebas</w:t>
+      </w:r>
+    </w:p>
+    <w:p>
+      <w:pPr>
+        <w:rPr>
+          <w:sz w:val="28"/>
+          <w:szCs w:val="28"/>
+        </w:rPr>
+      </w:pPr>
+      <w:r>
+        <w:rPr>
+          <w:sz w:val="28"/>
+          <w:szCs w:val="28"/>
+        </w:rPr>
+        <w:t>Expresión</w:t>
+      </w:r>
+      <w:r>
+        <w:rPr>
+          <w:sz w:val="28"/>
+          <w:szCs w:val="28"/>
+        </w:rPr>
+        <w:t xml:space="preserve"> Regular</w:t>
+      </w:r>
+    </w:p>
+    <w:p>
+      <w:pPr>
+        <w:pStyle w:val="ListParagraph"/>
+        <w:numPr>
+          <w:ilvl w:val="0"/>
+          <w:numId w:val="7"/>
+        </w:numPr>
+        <w:rPr>
+          <w:sz w:val="28"/>
+          <w:szCs w:val="28"/>
+        </w:rPr>
+      </w:pPr>
+      <w:r>
+        <w:rPr>
+          <w:sz w:val="28"/>
+          <w:szCs w:val="28"/>
+        </w:rPr>
+        <w:t xml:space="preserve">Numero: </w:t>
+      </w:r>
+      <w:r>
+        <w:rPr>
+          <w:sz w:val="28"/>
+          <w:szCs w:val="28"/>
+        </w:rPr>
+        <w:t>"-</w:t>
+      </w:r>
+      <w:proofErr w:type="gramStart"/>
+      <w:r>
+        <w:rPr>
+          <w:sz w:val="28"/>
+          <w:szCs w:val="28"/>
+        </w:rPr>
+        <w:t>"?[</w:t>
+      </w:r>
+      <w:proofErr w:type="gramEnd"/>
+      <w:r>
+        <w:rPr>
+          <w:sz w:val="28"/>
+          <w:szCs w:val="28"/>
+        </w:rPr>
+        <w:t>0-9]+("."[0-9]+)?$</w:t>
+      </w:r>
+    </w:p>
+    <w:p>
+      <w:pPr>
+        <w:pStyle w:val="ListParagraph"/>
+        <w:numPr>
+          <w:ilvl w:val="0"/>
+          <w:numId w:val="7"/>
+        </w:numPr>
+        <w:rPr>
+          <w:sz w:val="28"/>
+          <w:szCs w:val="28"/>
+        </w:rPr>
+      </w:pPr>
+      <w:r>
+        <w:rPr>
+          <w:sz w:val="28"/>
+          <w:szCs w:val="28"/>
+        </w:rPr>
+        <w:t>Cadena: “</w:t>
+      </w:r>
+      <w:r>
+        <w:rPr>
+          <w:sz w:val="28"/>
+          <w:szCs w:val="28"/>
+        </w:rPr>
+        <w:t>(</w:t>
+      </w:r>
+      <w:r>
+        <w:rPr>
+          <w:sz w:val="28"/>
+          <w:szCs w:val="28"/>
+        </w:rPr>
+        <w:t>[</w:t>
+      </w:r>
+      <w:r>
+        <w:rPr>
+          <w:sz w:val="28"/>
+          <w:szCs w:val="28"/>
+        </w:rPr>
+        <w:t>char</w:t>
+      </w:r>
+      <w:r>
+        <w:rPr>
+          <w:sz w:val="28"/>
+          <w:szCs w:val="28"/>
+          <w:lang w:val="en-US"/>
+        </w:rPr>
+        <w:t>]|[wspace</w:t>
+      </w:r>
+      <w:proofErr w:type="gramStart"/>
+      <w:r>
+        <w:rPr>
+          <w:sz w:val="28"/>
+          <w:szCs w:val="28"/>
+          <w:lang w:val="en-US"/>
+        </w:rPr>
+        <w:t>])+</w:t>
+      </w:r>
+      <w:proofErr w:type="gramEnd"/>
+      <w:r>
+        <w:rPr>
+          <w:sz w:val="28"/>
+          <w:szCs w:val="28"/>
+          <w:lang w:val="en-US"/>
+        </w:rPr>
+        <w:t>”</w:t>
+      </w:r>
+    </w:p>
+    <w:p>
+      <w:pPr>
+        <w:pStyle w:val="ListParagraph"/>
+        <w:numPr>
+          <w:ilvl w:val="0"/>
+          <w:numId w:val="7"/>
+        </w:numPr>
+        <w:rPr>
+          <w:sz w:val="28"/>
+          <w:szCs w:val="28"/>
+        </w:rPr>
+      </w:pPr>
+      <w:r>
+        <w:rPr>
+          <w:sz w:val="28"/>
+          <w:szCs w:val="28"/>
+        </w:rPr>
+        <w:t>Char</w:t>
+      </w:r>
+      <w:r>
+        <w:rPr>
+          <w:sz w:val="28"/>
+          <w:szCs w:val="28"/>
+          <w:lang w:val="en-US"/>
+        </w:rPr>
+        <w:t xml:space="preserve">: </w:t>
+      </w:r>
+      <w:r>
+        <w:rPr>
+          <w:sz w:val="28"/>
+          <w:szCs w:val="28"/>
+        </w:rPr>
+        <w:t>[a-z]|[A-Z]</w:t>
+      </w:r>
+    </w:p>
+    <w:p>
+      <w:pPr>
+        <w:pStyle w:val="ListParagraph"/>
+        <w:numPr>
+          <w:ilvl w:val="0"/>
+          <w:numId w:val="7"/>
+        </w:numPr>
+        <w:rPr>
+          <w:sz w:val="28"/>
+          <w:szCs w:val="28"/>
+        </w:rPr>
+      </w:pPr>
+      <w:r>
+        <w:rPr>
+          <w:sz w:val="28"/>
+          <w:szCs w:val="28"/>
+        </w:rPr>
+        <w:t>Letras:</w:t>
+      </w:r>
+      <w:r>
+        <w:t xml:space="preserve"> </w:t>
+      </w:r>
+      <w:r>
+        <w:t>(</w:t>
+      </w:r>
+      <w:r>
+        <w:rPr>
+          <w:sz w:val="28"/>
+          <w:szCs w:val="28"/>
+        </w:rPr>
+        <w:t>L|LL</w:t>
+      </w:r>
+      <w:proofErr w:type="gramStart"/>
+      <w:r>
+        <w:rPr>
+          <w:sz w:val="28"/>
+          <w:szCs w:val="28"/>
+        </w:rPr>
+        <w:t>+</w:t>
+      </w:r>
+      <w:r>
+        <w:rPr>
+          <w:sz w:val="28"/>
+          <w:szCs w:val="28"/>
+        </w:rPr>
+        <w:t>)</w:t>
+      </w:r>
+      <w:r>
+        <w:rPr>
+          <w:sz w:val="28"/>
+          <w:szCs w:val="28"/>
+        </w:rPr>
+        <w:t>$</w:t>
+      </w:r>
+      <w:proofErr w:type="gramEnd"/>
+    </w:p>
+    <w:p>
+      <w:pPr>
+        <w:pStyle w:val="ListParagraph"/>
+        <w:numPr>
+          <w:ilvl w:val="0"/>
+          <w:numId w:val="7"/>
+        </w:numPr>
+        <w:rPr>
+          <w:sz w:val="28"/>
+          <w:szCs w:val="28"/>
+        </w:rPr>
+      </w:pPr>
+      <w:r>
+        <w:rPr>
+          <w:sz w:val="28"/>
+          <w:szCs w:val="28"/>
+        </w:rPr>
+        <w:t xml:space="preserve">Boolean: </w:t>
+      </w:r>
+      <w:r>
+        <w:rPr>
+          <w:sz w:val="28"/>
+          <w:szCs w:val="28"/>
+        </w:rPr>
+        <w:t>verdadero falso</w:t>
+      </w:r>
+    </w:p>
+    <w:p>
+      <w:pPr>
+        <w:rPr>
+          <w:sz w:val="28"/>
+          <w:szCs w:val="28"/>
+        </w:rPr>
+      </w:pPr>
+      <w:r>
+        <w:rPr>
+          <w:sz w:val="28"/>
+          <w:szCs w:val="28"/>
+        </w:rPr>
+        <w:t>Operadores</w:t>
+      </w:r>
+      <w:r>
+        <w:rPr>
+          <w:sz w:val="28"/>
+          <w:szCs w:val="28"/>
+        </w:rPr>
+        <w:t xml:space="preserve"> Aritmeticos</w:t>
+      </w:r>
+    </w:p>
+    <w:p>
+      <w:pPr>
+        <w:pStyle w:val="ListParagraph"/>
+        <w:numPr>
+          <w:ilvl w:val="0"/>
+          <w:numId w:val="10"/>
+        </w:numPr>
+        <w:rPr>
+          <w:sz w:val="28"/>
+          <w:szCs w:val="28"/>
+        </w:rPr>
+      </w:pPr>
+      <w:r>
+        <w:rPr>
+          <w:sz w:val="28"/>
+          <w:szCs w:val="28"/>
+        </w:rPr>
+        <w:t>+|-|*|/|++|--</w:t>
+      </w:r>
+    </w:p>
+    <w:p>
+      <w:pPr>
+        <w:rPr>
+          <w:sz w:val="28"/>
+          <w:szCs w:val="28"/>
+        </w:rPr>
+      </w:pPr>
+      <w:r>
+        <w:rPr>
+          <w:sz w:val="28"/>
+          <w:szCs w:val="28"/>
+        </w:rPr>
+        <w:t>Operadores Relacionales</w:t>
+      </w:r>
+    </w:p>
+    <w:p>
+      <w:pPr>
+        <w:pStyle w:val="ListParagraph"/>
+        <w:numPr>
+          <w:ilvl w:val="0"/>
+          <w:numId w:val="10"/>
+        </w:numPr>
+        <w:rPr>
+          <w:sz w:val="28"/>
+          <w:szCs w:val="28"/>
+        </w:rPr>
+      </w:pPr>
+      <w:r>
+        <w:rPr>
+          <w:sz w:val="28"/>
+          <w:szCs w:val="28"/>
+        </w:rPr>
+        <w:t>&gt;|&lt;|&gt;=|&lt;=|==|!=</w:t>
+      </w:r>
+    </w:p>
+    <w:p>
+      <w:pPr>
+        <w:rPr>
+          <w:sz w:val="28"/>
+          <w:szCs w:val="28"/>
+        </w:rPr>
+      </w:pPr>
+      <w:r>
+        <w:rPr>
+          <w:sz w:val="28"/>
+          <w:szCs w:val="28"/>
+        </w:rPr>
+        <w:t>Operadores Logicos</w:t>
+      </w:r>
+    </w:p>
+    <w:p>
+      <w:pPr>
+        <w:pStyle w:val="ListParagraph"/>
+        <w:numPr>
+          <w:ilvl w:val="0"/>
+          <w:numId w:val="10"/>
+        </w:numPr>
+        <w:rPr>
+          <w:sz w:val="28"/>
+          <w:szCs w:val="28"/>
+        </w:rPr>
+      </w:pPr>
+      <w:r>
+        <w:rPr>
+          <w:sz w:val="28"/>
+          <w:szCs w:val="28"/>
+        </w:rPr>
+        <w:t>&amp;&amp;|”||”|!</w:t>
+      </w:r>
+    </w:p>
+    <w:p>
+      <w:pPr>
+        <w:rPr>
+          <w:sz w:val="28"/>
+          <w:szCs w:val="28"/>
+        </w:rPr>
+      </w:pPr>
+      <w:r>
+        <w:rPr>
+          <w:sz w:val="28"/>
+          <w:szCs w:val="28"/>
+        </w:rPr>
+        <w:t>Signos de agrupación</w:t>
+      </w:r>
+    </w:p>
+    <w:p>
+      <w:pPr>
+        <w:pStyle w:val="ListParagraph"/>
+        <w:numPr>
+          <w:ilvl w:val="0"/>
+          <w:numId w:val="10"/>
+        </w:numPr>
+        <w:rPr>
+          <w:sz w:val="28"/>
+          <w:szCs w:val="28"/>
+        </w:rPr>
+      </w:pPr>
+      <w:r>
+        <w:rPr>
+          <w:sz w:val="28"/>
+          <w:szCs w:val="28"/>
+        </w:rPr>
+        <w:t>(|)</w:t>
+      </w:r>
+    </w:p>
+    <w:p>
+      <w:pPr>
+        <w:rPr>
+          <w:sz w:val="28"/>
+          <w:szCs w:val="28"/>
+        </w:rPr>
+      </w:pPr>
+      <w:r>
+        <w:rPr>
+          <w:sz w:val="28"/>
+          <w:szCs w:val="28"/>
+        </w:rPr>
+        <w:t>Asignacion o Fin de Sentencia</w:t>
+      </w:r>
+    </w:p>
+    <w:p>
+      <w:pPr>
+        <w:pStyle w:val="ListParagraph"/>
+        <w:numPr>
+          <w:ilvl w:val="0"/>
+          <w:numId w:val="10"/>
+        </w:numPr>
+        <w:rPr>
+          <w:sz w:val="28"/>
+          <w:szCs w:val="28"/>
+        </w:rPr>
+      </w:pPr>
+      <w:r>
+        <w:rPr>
+          <w:sz w:val="28"/>
+          <w:szCs w:val="28"/>
+        </w:rPr>
+        <w:t>;|=</w:t>
+      </w:r>
+    </w:p>
+    <w:p>
+      <w:pPr>
+        <w:rPr>
+          <w:sz w:val="28"/>
+          <w:szCs w:val="28"/>
+        </w:rPr>
+      </w:pPr>
+      <w:r>
+        <w:rPr>
+          <w:sz w:val="28"/>
+          <w:szCs w:val="28"/>
+        </w:rPr>
+        <w:t>Comentarios</w:t>
+      </w:r>
+    </w:p>
+    <w:p>
+      <w:pPr>
+        <w:pStyle w:val="ListParagraph"/>
+        <w:numPr>
+          <w:ilvl w:val="0"/>
+          <w:numId w:val="10"/>
+        </w:numPr>
+        <w:rPr>
+          <w:sz w:val="28"/>
+          <w:szCs w:val="28"/>
+        </w:rPr>
+      </w:pPr>
+      <w:r>
+        <w:rPr>
+          <w:sz w:val="28"/>
+          <w:szCs w:val="28"/>
+        </w:rPr>
+        <w:t>/{/([char]|tab|space</w:t>
+      </w:r>
+      <w:proofErr w:type="gramStart"/>
+      <w:r>
+        <w:rPr>
+          <w:sz w:val="28"/>
+          <w:szCs w:val="28"/>
+        </w:rPr>
+        <w:t>|)*</w:t>
+      </w:r>
+      <w:proofErr w:type="gramEnd"/>
+      <w:r>
+        <w:rPr>
+          <w:sz w:val="28"/>
+          <w:szCs w:val="28"/>
+        </w:rPr>
+        <w:t>}|{*([char][wspace])* */</w:t>
+      </w:r>
+    </w:p>
+    <w:p>
+      <w:pPr>
+        <w:rPr>
+          <w:sz w:val="28"/>
+          <w:szCs w:val="28"/>
+        </w:rPr>
+      </w:pPr>
+      <w:r>
+        <w:rPr>
+          <w:sz w:val="28"/>
+          <w:szCs w:val="28"/>
+        </w:rPr>
+        <w:t>Palabras reservadas:</w:t>
+      </w:r>
+    </w:p>
+    <w:p>
+      <w:pPr>
+        <w:pStyle w:val="ListParagraph"/>
+        <w:numPr>
+          <w:ilvl w:val="0"/>
+          <w:numId w:val="8"/>
+        </w:numPr>
+        <w:rPr>
+          <w:sz w:val="28"/>
+          <w:szCs w:val="28"/>
+        </w:rPr>
+      </w:pPr>
+      <w:r>
+        <w:rPr>
+          <w:sz w:val="28"/>
+          <w:szCs w:val="28"/>
+        </w:rPr>
+        <w:t>entero</w:t>
+      </w:r>
+    </w:p>
+    <w:p>
+      <w:pPr>
+        <w:pStyle w:val="ListParagraph"/>
+        <w:numPr>
+          <w:ilvl w:val="0"/>
+          <w:numId w:val="8"/>
+        </w:numPr>
+        <w:rPr>
+          <w:sz w:val="28"/>
+          <w:szCs w:val="28"/>
+        </w:rPr>
+      </w:pPr>
+      <w:r>
+        <w:rPr>
+          <w:sz w:val="28"/>
+          <w:szCs w:val="28"/>
+        </w:rPr>
+        <w:t>decimal</w:t>
+      </w:r>
+    </w:p>
+    <w:p>
+      <w:pPr>
+        <w:pStyle w:val="ListParagraph"/>
+        <w:numPr>
+          <w:ilvl w:val="0"/>
+          <w:numId w:val="8"/>
+        </w:numPr>
+        <w:rPr>
+          <w:sz w:val="28"/>
+          <w:szCs w:val="28"/>
+        </w:rPr>
+      </w:pPr>
+      <w:r>
+        <w:rPr>
+          <w:sz w:val="28"/>
+          <w:szCs w:val="28"/>
+        </w:rPr>
+        <w:t>cadena</w:t>
+      </w:r>
+    </w:p>
+    <w:p>
+      <w:pPr>
+        <w:pStyle w:val="ListParagraph"/>
+        <w:numPr>
+          <w:ilvl w:val="0"/>
+          <w:numId w:val="8"/>
+        </w:numPr>
+        <w:rPr>
+          <w:sz w:val="28"/>
+          <w:szCs w:val="28"/>
+        </w:rPr>
+      </w:pPr>
+      <w:r>
+        <w:rPr>
+          <w:sz w:val="28"/>
+          <w:szCs w:val="28"/>
+        </w:rPr>
+        <w:t>booleano</w:t>
+      </w:r>
+    </w:p>
+    <w:p>
+      <w:pPr>
+        <w:pStyle w:val="ListParagraph"/>
+        <w:numPr>
+          <w:ilvl w:val="0"/>
+          <w:numId w:val="8"/>
+        </w:numPr>
+        <w:rPr>
+          <w:sz w:val="28"/>
+          <w:szCs w:val="28"/>
+        </w:rPr>
+      </w:pPr>
+      <w:r>
+        <w:rPr>
+          <w:sz w:val="28"/>
+          <w:szCs w:val="28"/>
+        </w:rPr>
+        <w:t>carácter</w:t>
+      </w:r>
+    </w:p>
+    <w:p>
+      <w:pPr>
+        <w:pStyle w:val="ListParagraph"/>
+        <w:numPr>
+          <w:ilvl w:val="0"/>
+          <w:numId w:val="8"/>
+        </w:numPr>
+        <w:rPr>
+          <w:sz w:val="28"/>
+          <w:szCs w:val="28"/>
+        </w:rPr>
+      </w:pPr>
+      <w:r>
+        <w:rPr>
+          <w:sz w:val="28"/>
+          <w:szCs w:val="28"/>
+        </w:rPr>
+        <w:t>verdadero</w:t>
+      </w:r>
+    </w:p>
+    <w:p>
+      <w:pPr>
+        <w:pStyle w:val="ListParagraph"/>
+        <w:numPr>
+          <w:ilvl w:val="0"/>
+          <w:numId w:val="8"/>
+        </w:numPr>
+        <w:rPr>
+          <w:sz w:val="28"/>
+          <w:szCs w:val="28"/>
+        </w:rPr>
+      </w:pPr>
+      <w:r>
+        <w:rPr>
+          <w:sz w:val="28"/>
+          <w:szCs w:val="28"/>
+        </w:rPr>
+        <w:t>falso</w:t>
+      </w:r>
+    </w:p>
+    <w:p>
+      <w:pPr>
+        <w:pStyle w:val="ListParagraph"/>
+        <w:numPr>
+          <w:ilvl w:val="0"/>
+          <w:numId w:val="8"/>
+        </w:numPr>
+        <w:rPr>
+          <w:sz w:val="28"/>
+          <w:szCs w:val="28"/>
+        </w:rPr>
+      </w:pPr>
+      <w:r>
+        <w:rPr>
+          <w:sz w:val="28"/>
+          <w:szCs w:val="28"/>
+        </w:rPr>
+        <w:lastRenderedPageBreak/>
+        <w:t>SI</w:t>
+      </w:r>
+    </w:p>
+    <w:p>
+      <w:pPr>
+        <w:pStyle w:val="ListParagraph"/>
+        <w:numPr>
+          <w:ilvl w:val="0"/>
+          <w:numId w:val="8"/>
+        </w:numPr>
+        <w:rPr>
+          <w:sz w:val="28"/>
+          <w:szCs w:val="28"/>
+        </w:rPr>
+      </w:pPr>
+      <w:r>
+        <w:rPr>
+          <w:sz w:val="28"/>
+          <w:szCs w:val="28"/>
+        </w:rPr>
+        <w:t>SINO</w:t>
+      </w:r>
+    </w:p>
+    <w:p>
+      <w:pPr>
+        <w:pStyle w:val="ListParagraph"/>
+        <w:numPr>
+          <w:ilvl w:val="0"/>
+          <w:numId w:val="8"/>
+        </w:numPr>
+        <w:rPr>
+          <w:sz w:val="28"/>
+          <w:szCs w:val="28"/>
+        </w:rPr>
+      </w:pPr>
+      <w:r>
+        <w:rPr>
+          <w:sz w:val="28"/>
+          <w:szCs w:val="28"/>
+        </w:rPr>
+        <w:t>SINO_SI</w:t>
+      </w:r>
+    </w:p>
+    <w:p>
+      <w:pPr>
+        <w:pStyle w:val="ListParagraph"/>
+        <w:numPr>
+          <w:ilvl w:val="0"/>
+          <w:numId w:val="8"/>
+        </w:numPr>
+        <w:rPr>
+          <w:sz w:val="28"/>
+          <w:szCs w:val="28"/>
+        </w:rPr>
+      </w:pPr>
+      <w:r>
+        <w:rPr>
+          <w:sz w:val="28"/>
+          <w:szCs w:val="28"/>
+        </w:rPr>
+        <w:t>MIENTRAS</w:t>
+      </w:r>
+    </w:p>
+    <w:p>
+      <w:pPr>
+        <w:pStyle w:val="ListParagraph"/>
+        <w:numPr>
+          <w:ilvl w:val="0"/>
+          <w:numId w:val="8"/>
+        </w:numPr>
+        <w:rPr>
+          <w:sz w:val="28"/>
+          <w:szCs w:val="28"/>
+        </w:rPr>
+      </w:pPr>
+      <w:r>
+        <w:rPr>
+          <w:sz w:val="28"/>
+          <w:szCs w:val="28"/>
+        </w:rPr>
+        <w:t>HACER</w:t>
+      </w:r>
+    </w:p>
+    <w:p>
+      <w:pPr>
+        <w:pStyle w:val="ListParagraph"/>
+        <w:numPr>
+          <w:ilvl w:val="0"/>
+          <w:numId w:val="8"/>
+        </w:numPr>
+        <w:rPr>
+          <w:sz w:val="28"/>
+          <w:szCs w:val="28"/>
+        </w:rPr>
+      </w:pPr>
+      <w:r>
+        <w:rPr>
+          <w:sz w:val="28"/>
+          <w:szCs w:val="28"/>
+        </w:rPr>
+        <w:t>DESDE</w:t>
+      </w:r>
+    </w:p>
+    <w:p>
+      <w:pPr>
+        <w:pStyle w:val="ListParagraph"/>
+        <w:numPr>
+          <w:ilvl w:val="0"/>
+          <w:numId w:val="8"/>
+        </w:numPr>
+        <w:rPr>
+          <w:sz w:val="28"/>
+          <w:szCs w:val="28"/>
+        </w:rPr>
+      </w:pPr>
+      <w:r>
+        <w:rPr>
+          <w:sz w:val="28"/>
+          <w:szCs w:val="28"/>
+        </w:rPr>
+        <w:t>HASTA</w:t>
+      </w:r>
+    </w:p>
+    <w:p>
+      <w:pPr>
+        <w:pStyle w:val="ListParagraph"/>
+        <w:numPr>
+          <w:ilvl w:val="0"/>
+          <w:numId w:val="8"/>
+        </w:numPr>
+        <w:rPr>
+          <w:sz w:val="28"/>
+          <w:szCs w:val="28"/>
+        </w:rPr>
+      </w:pPr>
+      <w:r>
+        <w:rPr>
+          <w:sz w:val="28"/>
+          <w:szCs w:val="28"/>
+        </w:rPr>
+        <w:t>INCREMENTO</w:t>
+      </w:r>
+    </w:p>
+    <w:p>
+      <w:pPr>
+        <w:rPr>
+          <w:sz w:val="28"/>
+          <w:szCs w:val="28"/>
+        </w:rPr>
+      </w:pPr>
+      <w:r>
+        <w:rPr>
+          <w:sz w:val="28"/>
+          <w:szCs w:val="28"/>
+        </w:rPr>
+        <w:t>Fin token</w:t>
+      </w:r>
+    </w:p>
+    <w:p>
+      <w:pPr>
+        <w:pStyle w:val="ListParagraph"/>
+        <w:numPr>
+          <w:ilvl w:val="0"/>
+          <w:numId w:val="9"/>
+        </w:numPr>
+        <w:rPr>
+          <w:sz w:val="28"/>
+          <w:szCs w:val="28"/>
+        </w:rPr>
+      </w:pPr>
+      <w:r>
+        <w:rPr>
+          <w:sz w:val="28"/>
+          <w:szCs w:val="28"/>
+        </w:rPr>
+        <w:t>=</w:t>
+      </w:r>
+    </w:p>
+    <w:p>
+      <w:pPr>
+        <w:pStyle w:val="ListParagraph"/>
+        <w:numPr>
+          <w:ilvl w:val="0"/>
+          <w:numId w:val="9"/>
+        </w:numPr>
+        <w:rPr>
+          <w:sz w:val="28"/>
+          <w:szCs w:val="28"/>
+        </w:rPr>
+      </w:pPr>
+      <w:r>
+        <w:rPr>
+          <w:sz w:val="28"/>
+          <w:szCs w:val="28"/>
+        </w:rPr>
+        <w:t>;</w:t>
+      </w:r>
+    </w:p>
+    <w:p>
+      <w:pPr>
+        <w:rPr>
+          <w:sz w:val="28"/>
+          <w:szCs w:val="28"/>
+        </w:rPr>
+      </w:pPr>
+    </w:p>
+    <w:p>
+      <w:pPr>
+        <w:rPr>
+          <w:sz w:val="28"/>
+          <w:szCs w:val="28"/>
+        </w:rPr>
+      </w:pPr>
+      <w:r>
+        <w:rPr>
+          <w:sz w:val="28"/>
+          <w:szCs w:val="28"/>
+        </w:rPr>
+        <w:t>Expresion Regular Final</w:t>
+      </w:r>
+    </w:p>
+    <w:p>
+      <w:pPr>
+        <w:rPr>
+          <w:sz w:val="28"/>
+          <w:szCs w:val="28"/>
+        </w:rPr>
+      </w:pPr>
+      <w:r>
+        <w:rPr>
+          <w:sz w:val="28"/>
+          <w:szCs w:val="28"/>
+        </w:rPr>
+        <w:t>{"-</w:t>
+      </w:r>
+      <w:proofErr w:type="gramStart"/>
+      <w:r>
+        <w:rPr>
+          <w:sz w:val="28"/>
+          <w:szCs w:val="28"/>
+        </w:rPr>
+        <w:t>"?[</w:t>
+      </w:r>
+      <w:proofErr w:type="gramEnd"/>
+      <w:r>
+        <w:rPr>
+          <w:sz w:val="28"/>
+          <w:szCs w:val="28"/>
+        </w:rPr>
+        <w:t>0-9]+("."[0-9]+)?}|{"([char]|[wspace])+"}|{}$</w:t>
       </w:r>
     </w:p>
     <w:p>
@@ -1007,6 +1967,119 @@
     </w:lvl>
   </w:abstractNum>
   <w:abstractNum w:abstractNumId="1" w15:restartNumberingAfterBreak="0">
+    <w:nsid w:val="1B345BBC"/>
+    <w:multiLevelType w:val="hybridMultilevel"/>
+    <w:tmpl w:val="1B6658BE"/>
+    <w:lvl w:ilvl="0" w:tplc="100A0001">
+      <w:start w:val="1"/>
+      <w:numFmt w:val="bullet"/>
+      <w:lvlText w:val=""/>
+      <w:lvlJc w:val="left"/>
+      <w:pPr>
+        <w:ind w:left="720" w:hanging="360"/>
+      </w:pPr>
+      <w:rPr>
+        <w:rFonts w:ascii="Symbol" w:hAnsi="Symbol" w:hint="default"/>
+      </w:rPr>
+    </w:lvl>
+    <w:lvl w:ilvl="1" w:tplc="100A0003" w:tentative="1">
+      <w:start w:val="1"/>
+      <w:numFmt w:val="bullet"/>
+      <w:lvlText w:val="o"/>
+      <w:lvlJc w:val="left"/>
+      <w:pPr>
+        <w:ind w:left="1440" w:hanging="360"/>
+      </w:pPr>
+      <w:rPr>
+        <w:rFonts w:ascii="Courier New" w:hAnsi="Courier New" w:cs="Courier New" w:hint="default"/>
+      </w:rPr>
+    </w:lvl>
+    <w:lvl w:ilvl="2" w:tplc="100A0005" w:tentative="1">
+      <w:start w:val="1"/>
+      <w:numFmt w:val="bullet"/>
+      <w:lvlText w:val=""/>
+      <w:lvlJc w:val="left"/>
+      <w:pPr>
+        <w:ind w:left="2160" w:hanging="360"/>
+      </w:pPr>
+      <w:rPr>
+        <w:rFonts w:ascii="Wingdings" w:hAnsi="Wingdings" w:hint="default"/>
+      </w:rPr>
+    </w:lvl>
+    <w:lvl w:ilvl="3" w:tplc="100A0001" w:tentative="1">
+      <w:start w:val="1"/>
+      <w:numFmt w:val="bullet"/>
+      <w:lvlText w:val=""/>
+      <w:lvlJc w:val="left"/>
+      <w:pPr>
+        <w:ind w:left="2880" w:hanging="360"/>
+      </w:pPr>
+      <w:rPr>
+        <w:rFonts w:ascii="Symbol" w:hAnsi="Symbol" w:hint="default"/>
+      </w:rPr>
+    </w:lvl>
+    <w:lvl w:ilvl="4" w:tplc="100A0003" w:tentative="1">
+      <w:start w:val="1"/>
+      <w:numFmt w:val="bullet"/>
+      <w:lvlText w:val="o"/>
+      <w:lvlJc w:val="left"/>
+      <w:pPr>
+        <w:ind w:left="3600" w:hanging="360"/>
+      </w:pPr>
+      <w:rPr>
+        <w:rFonts w:ascii="Courier New" w:hAnsi="Courier New" w:cs="Courier New" w:hint="default"/>
+      </w:rPr>
+    </w:lvl>
+    <w:lvl w:ilvl="5" w:tplc="100A0005" w:tentative="1">
+      <w:start w:val="1"/>
+      <w:numFmt w:val="bullet"/>
+      <w:lvlText w:val=""/>
+      <w:lvlJc w:val="left"/>
+      <w:pPr>
+        <w:ind w:left="4320" w:hanging="360"/>
+      </w:pPr>
+      <w:rPr>
+        <w:rFonts w:ascii="Wingdings" w:hAnsi="Wingdings" w:hint="default"/>
+      </w:rPr>
+    </w:lvl>
+    <w:lvl w:ilvl="6" w:tplc="100A0001" w:tentative="1">
+      <w:start w:val="1"/>
+      <w:numFmt w:val="bullet"/>
+      <w:lvlText w:val=""/>
+      <w:lvlJc w:val="left"/>
+      <w:pPr>
+        <w:ind w:left="5040" w:hanging="360"/>
+      </w:pPr>
+      <w:rPr>
+        <w:rFonts w:ascii="Symbol" w:hAnsi="Symbol" w:hint="default"/>
+      </w:rPr>
+    </w:lvl>
+    <w:lvl w:ilvl="7" w:tplc="100A0003" w:tentative="1">
+      <w:start w:val="1"/>
+      <w:numFmt w:val="bullet"/>
+      <w:lvlText w:val="o"/>
+      <w:lvlJc w:val="left"/>
+      <w:pPr>
+        <w:ind w:left="5760" w:hanging="360"/>
+      </w:pPr>
+      <w:rPr>
+        <w:rFonts w:ascii="Courier New" w:hAnsi="Courier New" w:cs="Courier New" w:hint="default"/>
+      </w:rPr>
+    </w:lvl>
+    <w:lvl w:ilvl="8" w:tplc="100A0005" w:tentative="1">
+      <w:start w:val="1"/>
+      <w:numFmt w:val="bullet"/>
+      <w:lvlText w:val=""/>
+      <w:lvlJc w:val="left"/>
+      <w:pPr>
+        <w:ind w:left="6480" w:hanging="360"/>
+      </w:pPr>
+      <w:rPr>
+        <w:rFonts w:ascii="Wingdings" w:hAnsi="Wingdings" w:hint="default"/>
+      </w:rPr>
+    </w:lvl>
+  </w:abstractNum>
+  <w:abstractNum w:abstractNumId="2" w15:restartNumberingAfterBreak="0">
     <w:nsid w:val="26177089"/>
     <w:multiLevelType w:val="hybridMultilevel"/>
     <w:tmpl w:val="4D0C202C"/>
@@ -1119,7 +2192,7 @@
       </w:rPr>
     </w:lvl>
   </w:abstractNum>
-  <w:abstractNum w:abstractNumId="2" w15:restartNumberingAfterBreak="0">
+  <w:abstractNum w:abstractNumId="3" w15:restartNumberingAfterBreak="0">
     <w:nsid w:val="52833BD5"/>
     <w:multiLevelType w:val="hybridMultilevel"/>
     <w:tmpl w:val="44A254A2"/>
@@ -1232,7 +2305,120 @@
       </w:rPr>
     </w:lvl>
   </w:abstractNum>
-  <w:abstractNum w:abstractNumId="3" w15:restartNumberingAfterBreak="0">
+  <w:abstractNum w:abstractNumId="4" w15:restartNumberingAfterBreak="0">
+    <w:nsid w:val="610E1317"/>
+    <w:multiLevelType w:val="hybridMultilevel"/>
+    <w:tmpl w:val="3A9AB5EC"/>
+    <w:lvl w:ilvl="0" w:tplc="100A0001">
+      <w:start w:val="1"/>
+      <w:numFmt w:val="bullet"/>
+      <w:lvlText w:val=""/>
+      <w:lvlJc w:val="left"/>
+      <w:pPr>
+        <w:ind w:left="720" w:hanging="360"/>
+      </w:pPr>
+      <w:rPr>
+        <w:rFonts w:ascii="Symbol" w:hAnsi="Symbol" w:hint="default"/>
+      </w:rPr>
+    </w:lvl>
+    <w:lvl w:ilvl="1" w:tplc="100A0003" w:tentative="1">
+      <w:start w:val="1"/>
+      <w:numFmt w:val="bullet"/>
+      <w:lvlText w:val="o"/>
+      <w:lvlJc w:val="left"/>
+      <w:pPr>
+        <w:ind w:left="1440" w:hanging="360"/>
+      </w:pPr>
+      <w:rPr>
+        <w:rFonts w:ascii="Courier New" w:hAnsi="Courier New" w:cs="Courier New" w:hint="default"/>
+      </w:rPr>
+    </w:lvl>
+    <w:lvl w:ilvl="2" w:tplc="100A0005" w:tentative="1">
+      <w:start w:val="1"/>
+      <w:numFmt w:val="bullet"/>
+      <w:lvlText w:val=""/>
+      <w:lvlJc w:val="left"/>
+      <w:pPr>
+        <w:ind w:left="2160" w:hanging="360"/>
+      </w:pPr>
+      <w:rPr>
+        <w:rFonts w:ascii="Wingdings" w:hAnsi="Wingdings" w:hint="default"/>
+      </w:rPr>
+    </w:lvl>
+    <w:lvl w:ilvl="3" w:tplc="100A0001" w:tentative="1">
+      <w:start w:val="1"/>
+      <w:numFmt w:val="bullet"/>
+      <w:lvlText w:val=""/>
+      <w:lvlJc w:val="left"/>
+      <w:pPr>
+        <w:ind w:left="2880" w:hanging="360"/>
+      </w:pPr>
+      <w:rPr>
+        <w:rFonts w:ascii="Symbol" w:hAnsi="Symbol" w:hint="default"/>
+      </w:rPr>
+    </w:lvl>
+    <w:lvl w:ilvl="4" w:tplc="100A0003" w:tentative="1">
+      <w:start w:val="1"/>
+      <w:numFmt w:val="bullet"/>
+      <w:lvlText w:val="o"/>
+      <w:lvlJc w:val="left"/>
+      <w:pPr>
+        <w:ind w:left="3600" w:hanging="360"/>
+      </w:pPr>
+      <w:rPr>
+        <w:rFonts w:ascii="Courier New" w:hAnsi="Courier New" w:cs="Courier New" w:hint="default"/>
+      </w:rPr>
+    </w:lvl>
+    <w:lvl w:ilvl="5" w:tplc="100A0005" w:tentative="1">
+      <w:start w:val="1"/>
+      <w:numFmt w:val="bullet"/>
+      <w:lvlText w:val=""/>
+      <w:lvlJc w:val="left"/>
+      <w:pPr>
+        <w:ind w:left="4320" w:hanging="360"/>
+      </w:pPr>
+      <w:rPr>
+        <w:rFonts w:ascii="Wingdings" w:hAnsi="Wingdings" w:hint="default"/>
+      </w:rPr>
+    </w:lvl>
+    <w:lvl w:ilvl="6" w:tplc="100A0001" w:tentative="1">
+      <w:start w:val="1"/>
+      <w:numFmt w:val="bullet"/>
+      <w:lvlText w:val=""/>
+      <w:lvlJc w:val="left"/>
+      <w:pPr>
+        <w:ind w:left="5040" w:hanging="360"/>
+      </w:pPr>
+      <w:rPr>
+        <w:rFonts w:ascii="Symbol" w:hAnsi="Symbol" w:hint="default"/>
+      </w:rPr>
+    </w:lvl>
+    <w:lvl w:ilvl="7" w:tplc="100A0003" w:tentative="1">
+      <w:start w:val="1"/>
+      <w:numFmt w:val="bullet"/>
+      <w:lvlText w:val="o"/>
+      <w:lvlJc w:val="left"/>
+      <w:pPr>
+        <w:ind w:left="5760" w:hanging="360"/>
+      </w:pPr>
+      <w:rPr>
+        <w:rFonts w:ascii="Courier New" w:hAnsi="Courier New" w:cs="Courier New" w:hint="default"/>
+      </w:rPr>
+    </w:lvl>
+    <w:lvl w:ilvl="8" w:tplc="100A0005" w:tentative="1">
+      <w:start w:val="1"/>
+      <w:numFmt w:val="bullet"/>
+      <w:lvlText w:val=""/>
+      <w:lvlJc w:val="left"/>
+      <w:pPr>
+        <w:ind w:left="6480" w:hanging="360"/>
+      </w:pPr>
+      <w:rPr>
+        <w:rFonts w:ascii="Wingdings" w:hAnsi="Wingdings" w:hint="default"/>
+      </w:rPr>
+    </w:lvl>
+  </w:abstractNum>
+  <w:abstractNum w:abstractNumId="5" w15:restartNumberingAfterBreak="0">
     <w:nsid w:val="61E31676"/>
     <w:multiLevelType w:val="hybridMultilevel"/>
     <w:tmpl w:val="D932ECD6"/>
@@ -1345,7 +2531,120 @@
       </w:rPr>
     </w:lvl>
   </w:abstractNum>
-  <w:abstractNum w:abstractNumId="4" w15:restartNumberingAfterBreak="0">
+  <w:abstractNum w:abstractNumId="6" w15:restartNumberingAfterBreak="0">
+    <w:nsid w:val="65F70CDF"/>
+    <w:multiLevelType w:val="hybridMultilevel"/>
+    <w:tmpl w:val="D28CBD3C"/>
+    <w:lvl w:ilvl="0" w:tplc="100A0001">
+      <w:start w:val="1"/>
+      <w:numFmt w:val="bullet"/>
+      <w:lvlText w:val=""/>
+      <w:lvlJc w:val="left"/>
+      <w:pPr>
+        <w:ind w:left="720" w:hanging="360"/>
+      </w:pPr>
+      <w:rPr>
+        <w:rFonts w:ascii="Symbol" w:hAnsi="Symbol" w:hint="default"/>
+      </w:rPr>
+    </w:lvl>
+    <w:lvl w:ilvl="1" w:tplc="100A0003" w:tentative="1">
+      <w:start w:val="1"/>
+      <w:numFmt w:val="bullet"/>
+      <w:lvlText w:val="o"/>
+      <w:lvlJc w:val="left"/>
+      <w:pPr>
+        <w:ind w:left="1440" w:hanging="360"/>
+      </w:pPr>
+      <w:rPr>
+        <w:rFonts w:ascii="Courier New" w:hAnsi="Courier New" w:cs="Courier New" w:hint="default"/>
+      </w:rPr>
+    </w:lvl>
+    <w:lvl w:ilvl="2" w:tplc="100A0005" w:tentative="1">
+      <w:start w:val="1"/>
+      <w:numFmt w:val="bullet"/>
+      <w:lvlText w:val=""/>
+      <w:lvlJc w:val="left"/>
+      <w:pPr>
+        <w:ind w:left="2160" w:hanging="360"/>
+      </w:pPr>
+      <w:rPr>
+        <w:rFonts w:ascii="Wingdings" w:hAnsi="Wingdings" w:hint="default"/>
+      </w:rPr>
+    </w:lvl>
+    <w:lvl w:ilvl="3" w:tplc="100A0001" w:tentative="1">
+      <w:start w:val="1"/>
+      <w:numFmt w:val="bullet"/>
+      <w:lvlText w:val=""/>
+      <w:lvlJc w:val="left"/>
+      <w:pPr>
+        <w:ind w:left="2880" w:hanging="360"/>
+      </w:pPr>
+      <w:rPr>
+        <w:rFonts w:ascii="Symbol" w:hAnsi="Symbol" w:hint="default"/>
+      </w:rPr>
+    </w:lvl>
+    <w:lvl w:ilvl="4" w:tplc="100A0003" w:tentative="1">
+      <w:start w:val="1"/>
+      <w:numFmt w:val="bullet"/>
+      <w:lvlText w:val="o"/>
+      <w:lvlJc w:val="left"/>
+      <w:pPr>
+        <w:ind w:left="3600" w:hanging="360"/>
+      </w:pPr>
+      <w:rPr>
+        <w:rFonts w:ascii="Courier New" w:hAnsi="Courier New" w:cs="Courier New" w:hint="default"/>
+      </w:rPr>
+    </w:lvl>
+    <w:lvl w:ilvl="5" w:tplc="100A0005" w:tentative="1">
+      <w:start w:val="1"/>
+      <w:numFmt w:val="bullet"/>
+      <w:lvlText w:val=""/>
+      <w:lvlJc w:val="left"/>
+      <w:pPr>
+        <w:ind w:left="4320" w:hanging="360"/>
+      </w:pPr>
+      <w:rPr>
+        <w:rFonts w:ascii="Wingdings" w:hAnsi="Wingdings" w:hint="default"/>
+      </w:rPr>
+    </w:lvl>
+    <w:lvl w:ilvl="6" w:tplc="100A0001" w:tentative="1">
+      <w:start w:val="1"/>
+      <w:numFmt w:val="bullet"/>
+      <w:lvlText w:val=""/>
+      <w:lvlJc w:val="left"/>
+      <w:pPr>
+        <w:ind w:left="5040" w:hanging="360"/>
+      </w:pPr>
+      <w:rPr>
+        <w:rFonts w:ascii="Symbol" w:hAnsi="Symbol" w:hint="default"/>
+      </w:rPr>
+    </w:lvl>
+    <w:lvl w:ilvl="7" w:tplc="100A0003" w:tentative="1">
+      <w:start w:val="1"/>
+      <w:numFmt w:val="bullet"/>
+      <w:lvlText w:val="o"/>
+      <w:lvlJc w:val="left"/>
+      <w:pPr>
+        <w:ind w:left="5760" w:hanging="360"/>
+      </w:pPr>
+      <w:rPr>
+        <w:rFonts w:ascii="Courier New" w:hAnsi="Courier New" w:cs="Courier New" w:hint="default"/>
+      </w:rPr>
+    </w:lvl>
+    <w:lvl w:ilvl="8" w:tplc="100A0005" w:tentative="1">
+      <w:start w:val="1"/>
+      <w:numFmt w:val="bullet"/>
+      <w:lvlText w:val=""/>
+      <w:lvlJc w:val="left"/>
+      <w:pPr>
+        <w:ind w:left="6480" w:hanging="360"/>
+      </w:pPr>
+      <w:rPr>
+        <w:rFonts w:ascii="Wingdings" w:hAnsi="Wingdings" w:hint="default"/>
+      </w:rPr>
+    </w:lvl>
+  </w:abstractNum>
+  <w:abstractNum w:abstractNumId="7" w15:restartNumberingAfterBreak="0">
     <w:nsid w:val="66686708"/>
     <w:multiLevelType w:val="hybridMultilevel"/>
     <w:tmpl w:val="E752CB14"/>
@@ -1458,7 +2757,7 @@
       </w:rPr>
     </w:lvl>
   </w:abstractNum>
-  <w:abstractNum w:abstractNumId="5" w15:restartNumberingAfterBreak="0">
+  <w:abstractNum w:abstractNumId="8" w15:restartNumberingAfterBreak="0">
     <w:nsid w:val="730964ED"/>
     <w:multiLevelType w:val="hybridMultilevel"/>
     <w:tmpl w:val="3726F3A4"/>
@@ -1571,23 +2870,148 @@
       </w:rPr>
     </w:lvl>
   </w:abstractNum>
+  <w:abstractNum w:abstractNumId="9" w15:restartNumberingAfterBreak="0">
+    <w:nsid w:val="738E4FD1"/>
+    <w:multiLevelType w:val="hybridMultilevel"/>
+    <w:tmpl w:val="72EC3494"/>
+    <w:lvl w:ilvl="0" w:tplc="100A0001">
+      <w:start w:val="1"/>
+      <w:numFmt w:val="bullet"/>
+      <w:lvlText w:val=""/>
+      <w:lvlJc w:val="left"/>
+      <w:pPr>
+        <w:ind w:left="720" w:hanging="360"/>
+      </w:pPr>
+      <w:rPr>
+        <w:rFonts w:ascii="Symbol" w:hAnsi="Symbol" w:hint="default"/>
+      </w:rPr>
+    </w:lvl>
+    <w:lvl w:ilvl="1" w:tplc="100A0003" w:tentative="1">
+      <w:start w:val="1"/>
+      <w:numFmt w:val="bullet"/>
+      <w:lvlText w:val="o"/>
+      <w:lvlJc w:val="left"/>
+      <w:pPr>
+        <w:ind w:left="1440" w:hanging="360"/>
+      </w:pPr>
+      <w:rPr>
+        <w:rFonts w:ascii="Courier New" w:hAnsi="Courier New" w:cs="Courier New" w:hint="default"/>
+      </w:rPr>
+    </w:lvl>
+    <w:lvl w:ilvl="2" w:tplc="100A0005" w:tentative="1">
+      <w:start w:val="1"/>
+      <w:numFmt w:val="bullet"/>
+      <w:lvlText w:val=""/>
+      <w:lvlJc w:val="left"/>
+      <w:pPr>
+        <w:ind w:left="2160" w:hanging="360"/>
+      </w:pPr>
+      <w:rPr>
+        <w:rFonts w:ascii="Wingdings" w:hAnsi="Wingdings" w:hint="default"/>
+      </w:rPr>
+    </w:lvl>
+    <w:lvl w:ilvl="3" w:tplc="100A0001" w:tentative="1">
+      <w:start w:val="1"/>
+      <w:numFmt w:val="bullet"/>
+      <w:lvlText w:val=""/>
+      <w:lvlJc w:val="left"/>
+      <w:pPr>
+        <w:ind w:left="2880" w:hanging="360"/>
+      </w:pPr>
+      <w:rPr>
+        <w:rFonts w:ascii="Symbol" w:hAnsi="Symbol" w:hint="default"/>
+      </w:rPr>
+    </w:lvl>
+    <w:lvl w:ilvl="4" w:tplc="100A0003" w:tentative="1">
+      <w:start w:val="1"/>
+      <w:numFmt w:val="bullet"/>
+      <w:lvlText w:val="o"/>
+      <w:lvlJc w:val="left"/>
+      <w:pPr>
+        <w:ind w:left="3600" w:hanging="360"/>
+      </w:pPr>
+      <w:rPr>
+        <w:rFonts w:ascii="Courier New" w:hAnsi="Courier New" w:cs="Courier New" w:hint="default"/>
+      </w:rPr>
+    </w:lvl>
+    <w:lvl w:ilvl="5" w:tplc="100A0005" w:tentative="1">
+      <w:start w:val="1"/>
+      <w:numFmt w:val="bullet"/>
+      <w:lvlText w:val=""/>
+      <w:lvlJc w:val="left"/>
+      <w:pPr>
+        <w:ind w:left="4320" w:hanging="360"/>
+      </w:pPr>
+      <w:rPr>
+        <w:rFonts w:ascii="Wingdings" w:hAnsi="Wingdings" w:hint="default"/>
+      </w:rPr>
+    </w:lvl>
+    <w:lvl w:ilvl="6" w:tplc="100A0001" w:tentative="1">
+      <w:start w:val="1"/>
+      <w:numFmt w:val="bullet"/>
+      <w:lvlText w:val=""/>
+      <w:lvlJc w:val="left"/>
+      <w:pPr>
+        <w:ind w:left="5040" w:hanging="360"/>
+      </w:pPr>
+      <w:rPr>
+        <w:rFonts w:ascii="Symbol" w:hAnsi="Symbol" w:hint="default"/>
+      </w:rPr>
+    </w:lvl>
+    <w:lvl w:ilvl="7" w:tplc="100A0003" w:tentative="1">
+      <w:start w:val="1"/>
+      <w:numFmt w:val="bullet"/>
+      <w:lvlText w:val="o"/>
+      <w:lvlJc w:val="left"/>
+      <w:pPr>
+        <w:ind w:left="5760" w:hanging="360"/>
+      </w:pPr>
+      <w:rPr>
+        <w:rFonts w:ascii="Courier New" w:hAnsi="Courier New" w:cs="Courier New" w:hint="default"/>
+      </w:rPr>
+    </w:lvl>
+    <w:lvl w:ilvl="8" w:tplc="100A0005" w:tentative="1">
+      <w:start w:val="1"/>
+      <w:numFmt w:val="bullet"/>
+      <w:lvlText w:val=""/>
+      <w:lvlJc w:val="left"/>
+      <w:pPr>
+        <w:ind w:left="6480" w:hanging="360"/>
+      </w:pPr>
+      <w:rPr>
+        <w:rFonts w:ascii="Wingdings" w:hAnsi="Wingdings" w:hint="default"/>
+      </w:rPr>
+    </w:lvl>
+  </w:abstractNum>
   <w:num w:numId="1">
+    <w:abstractNumId w:val="5"/>
+  </w:num>
+  <w:num w:numId="2">
     <w:abstractNumId w:val="3"/>
   </w:num>
-  <w:num w:numId="2">
-    <w:abstractNumId w:val="2"/>
-  </w:num>
   <w:num w:numId="3">
-    <w:abstractNumId w:val="4"/>
+    <w:abstractNumId w:val="7"/>
   </w:num>
   <w:num w:numId="4">
     <w:abstractNumId w:val="0"/>
   </w:num>
   <w:num w:numId="5">
+    <w:abstractNumId w:val="2"/>
+  </w:num>
+  <w:num w:numId="6">
+    <w:abstractNumId w:val="8"/>
+  </w:num>
+  <w:num w:numId="7">
+    <w:abstractNumId w:val="4"/>
+  </w:num>
+  <w:num w:numId="8">
     <w:abstractNumId w:val="1"/>
   </w:num>
-  <w:num w:numId="6">
-    <w:abstractNumId w:val="5"/>
+  <w:num w:numId="9">
+    <w:abstractNumId w:val="9"/>
+  </w:num>
+  <w:num w:numId="10">
+    <w:abstractNumId w:val="6"/>
   </w:num>
 </w:numbering>
 </file>

</xml_diff>